<commit_message>
Updated Ankur CV and added Git learning notes
</commit_message>
<xml_diff>
--- a/Ankur Puri.docx
+++ b/Ankur Puri.docx
@@ -43,6 +43,8 @@
                 <w:szCs w:val="40"/>
               </w:rPr>
             </w:pPr>
+            <w:bookmarkStart w:id="0" w:name="_GoBack"/>
+            <w:bookmarkEnd w:id="0"/>
             <w:r>
               <w:rPr>
                 <w:rFonts w:cstheme="minorHAnsi"/>
@@ -1211,8 +1213,6 @@
         </w:rPr>
         <w:t>Domestic Payments, International Payments</w:t>
       </w:r>
-      <w:bookmarkStart w:id="0" w:name="_GoBack"/>
-      <w:bookmarkEnd w:id="0"/>
     </w:p>
     <w:p>
       <w:pPr>
@@ -3636,6 +3636,7 @@
       <w:pPr>
         <w:rPr>
           <w:b/>
+          <w:sz w:val="20"/>
           <w:szCs w:val="23"/>
         </w:rPr>
       </w:pPr>
@@ -3662,7 +3663,7 @@
             <w:sz w:val="20"/>
             <w:szCs w:val="23"/>
           </w:rPr>
-          <w:t>https://dev.azure.com/ankurkpuri/Webapp</w:t>
+          <w:t>https://dev.azure.com/ankurkpuri/SeleniumAutomation</w:t>
         </w:r>
       </w:hyperlink>
     </w:p>

</xml_diff>